<commit_message>
Worked out some kinks with numbers and capital letters in vim insert mode.
</commit_message>
<xml_diff>
--- a/ammended_quick_reference.docx
+++ b/ammended_quick_reference.docx
@@ -5852,6 +5852,8 @@
                     </w:rPr>
                     <w:t>List in file</w:t>
                   </w:r>
+                  <w:bookmarkStart w:id="0" w:name="_GoBack"/>
+                  <w:bookmarkEnd w:id="0"/>
                 </w:p>
               </w:tc>
               <w:tc>
@@ -6974,14 +6976,20 @@
                       <w:rFonts w:ascii="Times New Roman" w:hAnsi="Times New Roman" w:cs="Times New Roman"/>
                     </w:rPr>
                   </w:pPr>
-                  <w:r>
-                    <w:rPr>
-                      <w:rFonts w:ascii="Times New Roman" w:hAnsi="Times New Roman" w:cs="Times New Roman"/>
-                    </w:rPr>
-                    <w:t>:,ZZ</w:t>
-                  </w:r>
-                  <w:bookmarkStart w:id="0" w:name="_GoBack"/>
-                  <w:bookmarkEnd w:id="0"/>
+                  <w:proofErr w:type="gramStart"/>
+                  <w:r>
+                    <w:rPr>
+                      <w:rFonts w:ascii="Times New Roman" w:hAnsi="Times New Roman" w:cs="Times New Roman"/>
+                    </w:rPr>
+                    <w:t>:,</w:t>
+                  </w:r>
+                  <w:proofErr w:type="gramEnd"/>
+                  <w:r>
+                    <w:rPr>
+                      <w:rFonts w:ascii="Times New Roman" w:hAnsi="Times New Roman" w:cs="Times New Roman"/>
+                    </w:rPr>
+                    <w:t>ZZ</w:t>
+                  </w:r>
                 </w:p>
               </w:tc>
             </w:tr>
@@ -10242,6 +10250,227 @@
                 <w:rFonts w:ascii="Times New Roman" w:hAnsi="Times New Roman" w:cs="Times New Roman"/>
               </w:rPr>
             </w:pPr>
+            <w:r>
+              <w:rPr>
+                <w:rFonts w:ascii="Times New Roman" w:hAnsi="Times New Roman" w:cs="Times New Roman"/>
+              </w:rPr>
+              <w:t>Git stuff</w:t>
+            </w:r>
+            <w:r>
+              <w:rPr>
+                <w:rFonts w:ascii="Times New Roman" w:hAnsi="Times New Roman" w:cs="Times New Roman"/>
+              </w:rPr>
+              <w:t xml:space="preserve"> “:” means in command mode “N” means in normal mode</w:t>
+            </w:r>
+          </w:p>
+          <w:tbl>
+            <w:tblPr>
+              <w:tblStyle w:val="TableGrid"/>
+              <w:tblW w:w="0" w:type="auto"/>
+              <w:tblLook w:val="04A0" w:firstRow="1" w:lastRow="0" w:firstColumn="1" w:lastColumn="0" w:noHBand="0" w:noVBand="1"/>
+            </w:tblPr>
+            <w:tblGrid>
+              <w:gridCol w:w="2047"/>
+              <w:gridCol w:w="2047"/>
+            </w:tblGrid>
+            <w:tr>
+              <w:tc>
+                <w:tcPr>
+                  <w:tcW w:w="2047" w:type="dxa"/>
+                </w:tcPr>
+                <w:p>
+                  <w:pPr>
+                    <w:rPr>
+                      <w:rFonts w:ascii="Times New Roman" w:hAnsi="Times New Roman" w:cs="Times New Roman"/>
+                    </w:rPr>
+                  </w:pPr>
+                  <w:r>
+                    <w:rPr>
+                      <w:rFonts w:ascii="Times New Roman" w:hAnsi="Times New Roman" w:cs="Times New Roman"/>
+                    </w:rPr>
+                    <w:t>: fugitive status</w:t>
+                  </w:r>
+                </w:p>
+              </w:tc>
+              <w:tc>
+                <w:tcPr>
+                  <w:tcW w:w="2047" w:type="dxa"/>
+                </w:tcPr>
+                <w:p>
+                  <w:pPr>
+                    <w:rPr>
+                      <w:rFonts w:ascii="Times New Roman" w:hAnsi="Times New Roman" w:cs="Times New Roman"/>
+                    </w:rPr>
+                  </w:pPr>
+                  <w:proofErr w:type="spellStart"/>
+                  <w:r>
+                    <w:rPr>
+                      <w:rFonts w:ascii="Times New Roman" w:hAnsi="Times New Roman" w:cs="Times New Roman"/>
+                    </w:rPr>
+                    <w:t>Gstatus</w:t>
+                  </w:r>
+                  <w:proofErr w:type="spellEnd"/>
+                </w:p>
+              </w:tc>
+            </w:tr>
+            <w:tr>
+              <w:tc>
+                <w:tcPr>
+                  <w:tcW w:w="2047" w:type="dxa"/>
+                </w:tcPr>
+                <w:p>
+                  <w:pPr>
+                    <w:rPr>
+                      <w:rFonts w:ascii="Times New Roman" w:hAnsi="Times New Roman" w:cs="Times New Roman"/>
+                    </w:rPr>
+                  </w:pPr>
+                  <w:r>
+                    <w:rPr>
+                      <w:rFonts w:ascii="Times New Roman" w:hAnsi="Times New Roman" w:cs="Times New Roman"/>
+                    </w:rPr>
+                    <w:t xml:space="preserve">: fugitive commit </w:t>
+                  </w:r>
+                </w:p>
+              </w:tc>
+              <w:tc>
+                <w:tcPr>
+                  <w:tcW w:w="2047" w:type="dxa"/>
+                </w:tcPr>
+                <w:p>
+                  <w:pPr>
+                    <w:rPr>
+                      <w:rFonts w:ascii="Times New Roman" w:hAnsi="Times New Roman" w:cs="Times New Roman"/>
+                    </w:rPr>
+                  </w:pPr>
+                  <w:proofErr w:type="spellStart"/>
+                  <w:r>
+                    <w:rPr>
+                      <w:rFonts w:ascii="Times New Roman" w:hAnsi="Times New Roman" w:cs="Times New Roman"/>
+                    </w:rPr>
+                    <w:t>Gcommit</w:t>
+                  </w:r>
+                  <w:proofErr w:type="spellEnd"/>
+                </w:p>
+              </w:tc>
+            </w:tr>
+            <w:tr>
+              <w:tc>
+                <w:tcPr>
+                  <w:tcW w:w="2047" w:type="dxa"/>
+                </w:tcPr>
+                <w:p>
+                  <w:pPr>
+                    <w:rPr>
+                      <w:rFonts w:ascii="Times New Roman" w:hAnsi="Times New Roman" w:cs="Times New Roman"/>
+                    </w:rPr>
+                  </w:pPr>
+                </w:p>
+              </w:tc>
+              <w:tc>
+                <w:tcPr>
+                  <w:tcW w:w="2047" w:type="dxa"/>
+                </w:tcPr>
+                <w:p>
+                  <w:pPr>
+                    <w:rPr>
+                      <w:rFonts w:ascii="Times New Roman" w:hAnsi="Times New Roman" w:cs="Times New Roman"/>
+                    </w:rPr>
+                  </w:pPr>
+                </w:p>
+              </w:tc>
+            </w:tr>
+            <w:tr>
+              <w:tc>
+                <w:tcPr>
+                  <w:tcW w:w="2047" w:type="dxa"/>
+                </w:tcPr>
+                <w:p>
+                  <w:pPr>
+                    <w:rPr>
+                      <w:rFonts w:ascii="Times New Roman" w:hAnsi="Times New Roman" w:cs="Times New Roman"/>
+                    </w:rPr>
+                  </w:pPr>
+                </w:p>
+              </w:tc>
+              <w:tc>
+                <w:tcPr>
+                  <w:tcW w:w="2047" w:type="dxa"/>
+                </w:tcPr>
+                <w:p>
+                  <w:pPr>
+                    <w:rPr>
+                      <w:rFonts w:ascii="Times New Roman" w:hAnsi="Times New Roman" w:cs="Times New Roman"/>
+                    </w:rPr>
+                  </w:pPr>
+                </w:p>
+              </w:tc>
+            </w:tr>
+            <w:tr>
+              <w:tc>
+                <w:tcPr>
+                  <w:tcW w:w="2047" w:type="dxa"/>
+                </w:tcPr>
+                <w:p>
+                  <w:pPr>
+                    <w:rPr>
+                      <w:rFonts w:ascii="Times New Roman" w:hAnsi="Times New Roman" w:cs="Times New Roman"/>
+                    </w:rPr>
+                  </w:pPr>
+                </w:p>
+              </w:tc>
+              <w:tc>
+                <w:tcPr>
+                  <w:tcW w:w="2047" w:type="dxa"/>
+                </w:tcPr>
+                <w:p>
+                  <w:pPr>
+                    <w:rPr>
+                      <w:rFonts w:ascii="Times New Roman" w:hAnsi="Times New Roman" w:cs="Times New Roman"/>
+                    </w:rPr>
+                  </w:pPr>
+                </w:p>
+              </w:tc>
+            </w:tr>
+            <w:tr>
+              <w:tc>
+                <w:tcPr>
+                  <w:tcW w:w="2047" w:type="dxa"/>
+                </w:tcPr>
+                <w:p>
+                  <w:pPr>
+                    <w:rPr>
+                      <w:rFonts w:ascii="Times New Roman" w:hAnsi="Times New Roman" w:cs="Times New Roman"/>
+                    </w:rPr>
+                  </w:pPr>
+                </w:p>
+              </w:tc>
+              <w:tc>
+                <w:tcPr>
+                  <w:tcW w:w="2047" w:type="dxa"/>
+                </w:tcPr>
+                <w:p>
+                  <w:pPr>
+                    <w:rPr>
+                      <w:rFonts w:ascii="Times New Roman" w:hAnsi="Times New Roman" w:cs="Times New Roman"/>
+                    </w:rPr>
+                  </w:pPr>
+                </w:p>
+              </w:tc>
+            </w:tr>
+          </w:tbl>
+          <w:p>
+            <w:pPr>
+              <w:rPr>
+                <w:rFonts w:ascii="Times New Roman" w:hAnsi="Times New Roman" w:cs="Times New Roman"/>
+              </w:rPr>
+            </w:pPr>
+          </w:p>
+          <w:p>
+            <w:pPr>
+              <w:rPr>
+                <w:rFonts w:ascii="Times New Roman" w:hAnsi="Times New Roman" w:cs="Times New Roman"/>
+              </w:rPr>
+            </w:pPr>
           </w:p>
           <w:p>
             <w:pPr>
@@ -10413,6 +10642,23 @@
             <w:pPr>
               <w:rPr>
                 <w:rFonts w:ascii="Times New Roman" w:hAnsi="Times New Roman" w:cs="Times New Roman"/>
+              </w:rPr>
+            </w:pPr>
+          </w:p>
+        </w:tc>
+      </w:tr>
+      <w:tr>
+        <w:tc>
+          <w:tcPr>
+            <w:tcW w:w="4536" w:type="dxa"/>
+          </w:tcPr>
+          <w:p>
+            <w:pPr>
+              <w:rPr>
+                <w:rFonts w:ascii="Times New Roman" w:hAnsi="Times New Roman" w:cs="Times New Roman"/>
+                <w:b/>
+                <w:sz w:val="28"/>
+                <w:szCs w:val="28"/>
               </w:rPr>
             </w:pPr>
           </w:p>

</xml_diff>